<commit_message>
24 - 31 Oktober 2022 ([Project 1] ANALISIS CARA KERJA WEBSITE)
</commit_message>
<xml_diff>
--- a/PROJECT 1.docx
+++ b/PROJECT 1.docx
@@ -192,16 +192,302 @@
     <w:p>
       <w:pPr>
         <w:pStyle w:val="ListParagraph"/>
-        <w:rPr>
-          <w:rFonts w:asciiTheme="minorBidi" w:hAnsiTheme="minorBidi"/>
-          <w:sz w:val="24"/>
-          <w:szCs w:val="24"/>
-        </w:rPr>
-      </w:pPr>
-    </w:p>
-    <w:p>
-      <w:pPr>
-        <w:pStyle w:val="ListParagraph"/>
+        <w:ind w:left="2520"/>
+        <w:rPr>
+          <w:rFonts w:asciiTheme="minorBidi" w:hAnsiTheme="minorBidi"/>
+          <w:sz w:val="24"/>
+          <w:szCs w:val="24"/>
+        </w:rPr>
+      </w:pPr>
+    </w:p>
+    <w:p>
+      <w:pPr>
+        <w:pStyle w:val="ListParagraph"/>
+        <w:numPr>
+          <w:ilvl w:val="0"/>
+          <w:numId w:val="1"/>
+        </w:numPr>
+        <w:rPr>
+          <w:rFonts w:asciiTheme="minorBidi" w:hAnsiTheme="minorBidi"/>
+          <w:sz w:val="24"/>
+          <w:szCs w:val="24"/>
+        </w:rPr>
+      </w:pPr>
+      <w:r>
+        <w:rPr>
+          <w:rFonts w:asciiTheme="minorBidi" w:hAnsiTheme="minorBidi"/>
+          <w:sz w:val="24"/>
+          <w:szCs w:val="24"/>
+        </w:rPr>
+        <w:t>ANALISIS CARA KERJA WEBSITE</w:t>
+      </w:r>
+    </w:p>
+    <w:p>
+      <w:pPr>
+        <w:pStyle w:val="ListParagraph"/>
+        <w:numPr>
+          <w:ilvl w:val="0"/>
+          <w:numId w:val="6"/>
+        </w:numPr>
+        <w:rPr>
+          <w:rFonts w:asciiTheme="minorBidi" w:hAnsiTheme="minorBidi"/>
+          <w:sz w:val="24"/>
+          <w:szCs w:val="24"/>
+        </w:rPr>
+      </w:pPr>
+      <w:r>
+        <w:rPr>
+          <w:rFonts w:asciiTheme="minorBidi" w:hAnsiTheme="minorBidi"/>
+          <w:sz w:val="24"/>
+          <w:szCs w:val="24"/>
+        </w:rPr>
+        <w:t>Webnya harus memiliki link yang menagarah ke medsos</w:t>
+      </w:r>
+    </w:p>
+    <w:p>
+      <w:pPr>
+        <w:pStyle w:val="ListParagraph"/>
+        <w:numPr>
+          <w:ilvl w:val="0"/>
+          <w:numId w:val="6"/>
+        </w:numPr>
+        <w:rPr>
+          <w:rFonts w:asciiTheme="minorBidi" w:hAnsiTheme="minorBidi"/>
+          <w:sz w:val="24"/>
+          <w:szCs w:val="24"/>
+        </w:rPr>
+      </w:pPr>
+      <w:r>
+        <w:rPr>
+          <w:rFonts w:asciiTheme="minorBidi" w:hAnsiTheme="minorBidi"/>
+          <w:sz w:val="24"/>
+          <w:szCs w:val="24"/>
+        </w:rPr>
+        <w:t>Harus ada banner video di halaman utama</w:t>
+      </w:r>
+    </w:p>
+    <w:p>
+      <w:pPr>
+        <w:pStyle w:val="ListParagraph"/>
+        <w:numPr>
+          <w:ilvl w:val="0"/>
+          <w:numId w:val="6"/>
+        </w:numPr>
+        <w:rPr>
+          <w:rFonts w:asciiTheme="minorBidi" w:hAnsiTheme="minorBidi"/>
+          <w:sz w:val="24"/>
+          <w:szCs w:val="24"/>
+        </w:rPr>
+      </w:pPr>
+      <w:r>
+        <w:rPr>
+          <w:rFonts w:asciiTheme="minorBidi" w:hAnsiTheme="minorBidi"/>
+          <w:sz w:val="24"/>
+          <w:szCs w:val="24"/>
+        </w:rPr>
+        <w:t>Proses pesanan melalui whatsapp</w:t>
+      </w:r>
+    </w:p>
+    <w:p>
+      <w:pPr>
+        <w:pStyle w:val="ListParagraph"/>
+        <w:numPr>
+          <w:ilvl w:val="0"/>
+          <w:numId w:val="6"/>
+        </w:numPr>
+        <w:rPr>
+          <w:rFonts w:asciiTheme="minorBidi" w:hAnsiTheme="minorBidi"/>
+          <w:sz w:val="24"/>
+          <w:szCs w:val="24"/>
+        </w:rPr>
+      </w:pPr>
+      <w:r>
+        <w:rPr>
+          <w:rFonts w:asciiTheme="minorBidi" w:hAnsiTheme="minorBidi"/>
+          <w:sz w:val="24"/>
+          <w:szCs w:val="24"/>
+        </w:rPr>
+        <w:t>Bisa mengelola pesanan via portal admin</w:t>
+      </w:r>
+    </w:p>
+    <w:p>
+      <w:pPr>
+        <w:pStyle w:val="ListParagraph"/>
+        <w:numPr>
+          <w:ilvl w:val="0"/>
+          <w:numId w:val="6"/>
+        </w:numPr>
+        <w:rPr>
+          <w:rFonts w:asciiTheme="minorBidi" w:hAnsiTheme="minorBidi"/>
+          <w:sz w:val="24"/>
+          <w:szCs w:val="24"/>
+        </w:rPr>
+      </w:pPr>
+      <w:r>
+        <w:rPr>
+          <w:rFonts w:asciiTheme="minorBidi" w:hAnsiTheme="minorBidi"/>
+          <w:sz w:val="24"/>
+          <w:szCs w:val="24"/>
+        </w:rPr>
+        <w:t>Proses checkout otomatis sudah mengkalkulasi biaya ongkir</w:t>
+      </w:r>
+    </w:p>
+    <w:p>
+      <w:pPr>
+        <w:pStyle w:val="ListParagraph"/>
+        <w:numPr>
+          <w:ilvl w:val="0"/>
+          <w:numId w:val="6"/>
+        </w:numPr>
+        <w:rPr>
+          <w:rFonts w:asciiTheme="minorBidi" w:hAnsiTheme="minorBidi"/>
+          <w:sz w:val="24"/>
+          <w:szCs w:val="24"/>
+        </w:rPr>
+      </w:pPr>
+      <w:r>
+        <w:rPr>
+          <w:rFonts w:asciiTheme="minorBidi" w:hAnsiTheme="minorBidi"/>
+          <w:sz w:val="24"/>
+          <w:szCs w:val="24"/>
+        </w:rPr>
+        <w:t>Pesanan harus sudah terkalkulasi antara jumlah pembelian &amp; jumlah ongkir</w:t>
+      </w:r>
+    </w:p>
+    <w:p>
+      <w:pPr>
+        <w:pStyle w:val="ListParagraph"/>
+        <w:numPr>
+          <w:ilvl w:val="0"/>
+          <w:numId w:val="6"/>
+        </w:numPr>
+        <w:rPr>
+          <w:rFonts w:asciiTheme="minorBidi" w:hAnsiTheme="minorBidi"/>
+          <w:sz w:val="24"/>
+          <w:szCs w:val="24"/>
+        </w:rPr>
+      </w:pPr>
+      <w:r>
+        <w:rPr>
+          <w:rFonts w:asciiTheme="minorBidi" w:hAnsiTheme="minorBidi"/>
+          <w:sz w:val="24"/>
+          <w:szCs w:val="24"/>
+        </w:rPr>
+        <w:t>Pemesan wajib mendapatkan invoice</w:t>
+      </w:r>
+    </w:p>
+    <w:p>
+      <w:pPr>
+        <w:pStyle w:val="ListParagraph"/>
+        <w:numPr>
+          <w:ilvl w:val="0"/>
+          <w:numId w:val="6"/>
+        </w:numPr>
+        <w:rPr>
+          <w:rFonts w:asciiTheme="minorBidi" w:hAnsiTheme="minorBidi"/>
+          <w:sz w:val="24"/>
+          <w:szCs w:val="24"/>
+        </w:rPr>
+      </w:pPr>
+      <w:r>
+        <w:rPr>
+          <w:rFonts w:asciiTheme="minorBidi" w:hAnsiTheme="minorBidi"/>
+          <w:sz w:val="24"/>
+          <w:szCs w:val="24"/>
+        </w:rPr>
+        <w:t>Proses pesanan ada 4 langkah: Menunggu Konfirmasi, Proses Pengemasan, Proses Dikirim &amp; Pesanan Diterima</w:t>
+      </w:r>
+    </w:p>
+    <w:p>
+      <w:pPr>
+        <w:pStyle w:val="ListParagraph"/>
+        <w:numPr>
+          <w:ilvl w:val="0"/>
+          <w:numId w:val="6"/>
+        </w:numPr>
+        <w:rPr>
+          <w:rFonts w:asciiTheme="minorBidi" w:hAnsiTheme="minorBidi"/>
+          <w:sz w:val="24"/>
+          <w:szCs w:val="24"/>
+        </w:rPr>
+      </w:pPr>
+      <w:r>
+        <w:rPr>
+          <w:rFonts w:asciiTheme="minorBidi" w:hAnsiTheme="minorBidi"/>
+          <w:sz w:val="24"/>
+          <w:szCs w:val="24"/>
+        </w:rPr>
+        <w:t>Pada portal admin bisa memiliki beberapa akses login</w:t>
+      </w:r>
+    </w:p>
+    <w:p>
+      <w:pPr>
+        <w:pStyle w:val="ListParagraph"/>
+        <w:numPr>
+          <w:ilvl w:val="0"/>
+          <w:numId w:val="6"/>
+        </w:numPr>
+        <w:rPr>
+          <w:rFonts w:asciiTheme="minorBidi" w:hAnsiTheme="minorBidi"/>
+          <w:sz w:val="24"/>
+          <w:szCs w:val="24"/>
+        </w:rPr>
+      </w:pPr>
+      <w:r>
+        <w:rPr>
+          <w:rFonts w:asciiTheme="minorBidi" w:hAnsiTheme="minorBidi"/>
+          <w:sz w:val="24"/>
+          <w:szCs w:val="24"/>
+        </w:rPr>
+        <w:t>Konten pada website utama bisa dikelola melalui portal admin</w:t>
+      </w:r>
+    </w:p>
+    <w:p>
+      <w:pPr>
+        <w:pStyle w:val="ListParagraph"/>
+        <w:numPr>
+          <w:ilvl w:val="0"/>
+          <w:numId w:val="6"/>
+        </w:numPr>
+        <w:rPr>
+          <w:rFonts w:asciiTheme="minorBidi" w:hAnsiTheme="minorBidi"/>
+          <w:sz w:val="24"/>
+          <w:szCs w:val="24"/>
+        </w:rPr>
+      </w:pPr>
+      <w:r>
+        <w:rPr>
+          <w:rFonts w:asciiTheme="minorBidi" w:hAnsiTheme="minorBidi"/>
+          <w:sz w:val="24"/>
+          <w:szCs w:val="24"/>
+        </w:rPr>
+        <w:t>Konten yang bisa dikelola berupa: Produk, Artikel, FAQ, dan pesanan</w:t>
+      </w:r>
+    </w:p>
+    <w:p>
+      <w:pPr>
+        <w:pStyle w:val="ListParagraph"/>
+        <w:numPr>
+          <w:ilvl w:val="0"/>
+          <w:numId w:val="6"/>
+        </w:numPr>
+        <w:rPr>
+          <w:rFonts w:asciiTheme="minorBidi" w:hAnsiTheme="minorBidi"/>
+          <w:sz w:val="24"/>
+          <w:szCs w:val="24"/>
+        </w:rPr>
+      </w:pPr>
+      <w:r>
+        <w:rPr>
+          <w:rFonts w:asciiTheme="minorBidi" w:hAnsiTheme="minorBidi"/>
+          <w:sz w:val="24"/>
+          <w:szCs w:val="24"/>
+        </w:rPr>
+        <w:t>Setiap pemesan memiliki keranjang</w:t>
+      </w:r>
+    </w:p>
+    <w:p>
+      <w:pPr>
         <w:rPr>
           <w:rFonts w:asciiTheme="minorBidi" w:hAnsiTheme="minorBidi"/>
           <w:sz w:val="24"/>

</xml_diff>

<commit_message>
1 - 4 November 2022 ([Project 1] ANALISIS KEBUTUHAN HALAMAN)
</commit_message>
<xml_diff>
--- a/PROJECT 1.docx
+++ b/PROJECT 1.docx
@@ -488,6 +488,8 @@
     </w:p>
     <w:p>
       <w:pPr>
+        <w:pStyle w:val="ListParagraph"/>
+        <w:ind w:left="1440"/>
         <w:rPr>
           <w:rFonts w:asciiTheme="minorBidi" w:hAnsiTheme="minorBidi"/>
           <w:sz w:val="24"/>
@@ -496,6 +498,464 @@
       </w:pPr>
       <w:bookmarkStart w:id="0" w:name="_GoBack"/>
       <w:bookmarkEnd w:id="0"/>
+    </w:p>
+    <w:p>
+      <w:pPr>
+        <w:pStyle w:val="ListParagraph"/>
+        <w:numPr>
+          <w:ilvl w:val="0"/>
+          <w:numId w:val="1"/>
+        </w:numPr>
+        <w:rPr>
+          <w:rFonts w:asciiTheme="minorBidi" w:hAnsiTheme="minorBidi"/>
+          <w:sz w:val="24"/>
+          <w:szCs w:val="24"/>
+        </w:rPr>
+      </w:pPr>
+      <w:r>
+        <w:rPr>
+          <w:rFonts w:asciiTheme="minorBidi" w:hAnsiTheme="minorBidi"/>
+          <w:sz w:val="24"/>
+          <w:szCs w:val="24"/>
+        </w:rPr>
+        <w:t>ANALISIS KEBUTUHAN HALAMAN</w:t>
+      </w:r>
+    </w:p>
+    <w:p>
+      <w:pPr>
+        <w:pStyle w:val="ListParagraph"/>
+        <w:numPr>
+          <w:ilvl w:val="0"/>
+          <w:numId w:val="7"/>
+        </w:numPr>
+        <w:rPr>
+          <w:rFonts w:asciiTheme="minorBidi" w:hAnsiTheme="minorBidi"/>
+          <w:sz w:val="24"/>
+          <w:szCs w:val="24"/>
+        </w:rPr>
+      </w:pPr>
+      <w:r>
+        <w:rPr>
+          <w:rFonts w:asciiTheme="minorBidi" w:hAnsiTheme="minorBidi"/>
+          <w:sz w:val="24"/>
+          <w:szCs w:val="24"/>
+        </w:rPr>
+        <w:t>Halaman beranda</w:t>
+      </w:r>
+    </w:p>
+    <w:p>
+      <w:pPr>
+        <w:pStyle w:val="ListParagraph"/>
+        <w:numPr>
+          <w:ilvl w:val="0"/>
+          <w:numId w:val="7"/>
+        </w:numPr>
+        <w:rPr>
+          <w:rFonts w:asciiTheme="minorBidi" w:hAnsiTheme="minorBidi"/>
+          <w:sz w:val="24"/>
+          <w:szCs w:val="24"/>
+        </w:rPr>
+      </w:pPr>
+      <w:r>
+        <w:rPr>
+          <w:rFonts w:asciiTheme="minorBidi" w:hAnsiTheme="minorBidi"/>
+          <w:sz w:val="24"/>
+          <w:szCs w:val="24"/>
+        </w:rPr>
+        <w:t>Halaman promo</w:t>
+      </w:r>
+    </w:p>
+    <w:p>
+      <w:pPr>
+        <w:pStyle w:val="ListParagraph"/>
+        <w:numPr>
+          <w:ilvl w:val="0"/>
+          <w:numId w:val="7"/>
+        </w:numPr>
+        <w:rPr>
+          <w:rFonts w:asciiTheme="minorBidi" w:hAnsiTheme="minorBidi"/>
+          <w:sz w:val="24"/>
+          <w:szCs w:val="24"/>
+        </w:rPr>
+      </w:pPr>
+      <w:r>
+        <w:rPr>
+          <w:rFonts w:asciiTheme="minorBidi" w:hAnsiTheme="minorBidi"/>
+          <w:sz w:val="24"/>
+          <w:szCs w:val="24"/>
+        </w:rPr>
+        <w:t>Halaman tanya jawab</w:t>
+      </w:r>
+    </w:p>
+    <w:p>
+      <w:pPr>
+        <w:pStyle w:val="ListParagraph"/>
+        <w:numPr>
+          <w:ilvl w:val="0"/>
+          <w:numId w:val="7"/>
+        </w:numPr>
+        <w:rPr>
+          <w:rFonts w:asciiTheme="minorBidi" w:hAnsiTheme="minorBidi"/>
+          <w:sz w:val="24"/>
+          <w:szCs w:val="24"/>
+        </w:rPr>
+      </w:pPr>
+      <w:r>
+        <w:rPr>
+          <w:rFonts w:asciiTheme="minorBidi" w:hAnsiTheme="minorBidi"/>
+          <w:sz w:val="24"/>
+          <w:szCs w:val="24"/>
+        </w:rPr>
+        <w:t>Halaman blog</w:t>
+      </w:r>
+    </w:p>
+    <w:p>
+      <w:pPr>
+        <w:pStyle w:val="ListParagraph"/>
+        <w:numPr>
+          <w:ilvl w:val="0"/>
+          <w:numId w:val="7"/>
+        </w:numPr>
+        <w:rPr>
+          <w:rFonts w:asciiTheme="minorBidi" w:hAnsiTheme="minorBidi"/>
+          <w:sz w:val="24"/>
+          <w:szCs w:val="24"/>
+        </w:rPr>
+      </w:pPr>
+      <w:r>
+        <w:rPr>
+          <w:rFonts w:asciiTheme="minorBidi" w:hAnsiTheme="minorBidi"/>
+          <w:sz w:val="24"/>
+          <w:szCs w:val="24"/>
+        </w:rPr>
+        <w:t>Halaman keranjang</w:t>
+      </w:r>
+    </w:p>
+    <w:p>
+      <w:pPr>
+        <w:pStyle w:val="ListParagraph"/>
+        <w:numPr>
+          <w:ilvl w:val="0"/>
+          <w:numId w:val="7"/>
+        </w:numPr>
+        <w:rPr>
+          <w:rFonts w:asciiTheme="minorBidi" w:hAnsiTheme="minorBidi"/>
+          <w:sz w:val="24"/>
+          <w:szCs w:val="24"/>
+        </w:rPr>
+      </w:pPr>
+      <w:r>
+        <w:rPr>
+          <w:rFonts w:asciiTheme="minorBidi" w:hAnsiTheme="minorBidi"/>
+          <w:sz w:val="24"/>
+          <w:szCs w:val="24"/>
+        </w:rPr>
+        <w:t>Halaman login</w:t>
+      </w:r>
+    </w:p>
+    <w:p>
+      <w:pPr>
+        <w:pStyle w:val="ListParagraph"/>
+        <w:numPr>
+          <w:ilvl w:val="0"/>
+          <w:numId w:val="7"/>
+        </w:numPr>
+        <w:rPr>
+          <w:rFonts w:asciiTheme="minorBidi" w:hAnsiTheme="minorBidi"/>
+          <w:sz w:val="24"/>
+          <w:szCs w:val="24"/>
+        </w:rPr>
+      </w:pPr>
+      <w:r>
+        <w:rPr>
+          <w:rFonts w:asciiTheme="minorBidi" w:hAnsiTheme="minorBidi"/>
+          <w:sz w:val="24"/>
+          <w:szCs w:val="24"/>
+        </w:rPr>
+        <w:t>Halaman dashboard</w:t>
+      </w:r>
+    </w:p>
+    <w:p>
+      <w:pPr>
+        <w:pStyle w:val="ListParagraph"/>
+        <w:numPr>
+          <w:ilvl w:val="0"/>
+          <w:numId w:val="7"/>
+        </w:numPr>
+        <w:rPr>
+          <w:rFonts w:asciiTheme="minorBidi" w:hAnsiTheme="minorBidi"/>
+          <w:sz w:val="24"/>
+          <w:szCs w:val="24"/>
+        </w:rPr>
+      </w:pPr>
+      <w:r>
+        <w:rPr>
+          <w:rFonts w:asciiTheme="minorBidi" w:hAnsiTheme="minorBidi"/>
+          <w:sz w:val="24"/>
+          <w:szCs w:val="24"/>
+        </w:rPr>
+        <w:t>Halaman menunggu konfirmasi</w:t>
+      </w:r>
+    </w:p>
+    <w:p>
+      <w:pPr>
+        <w:pStyle w:val="ListParagraph"/>
+        <w:numPr>
+          <w:ilvl w:val="0"/>
+          <w:numId w:val="7"/>
+        </w:numPr>
+        <w:rPr>
+          <w:rFonts w:asciiTheme="minorBidi" w:hAnsiTheme="minorBidi"/>
+          <w:sz w:val="24"/>
+          <w:szCs w:val="24"/>
+        </w:rPr>
+      </w:pPr>
+      <w:r>
+        <w:rPr>
+          <w:rFonts w:asciiTheme="minorBidi" w:hAnsiTheme="minorBidi"/>
+          <w:sz w:val="24"/>
+          <w:szCs w:val="24"/>
+        </w:rPr>
+        <w:t>Halaman sedang diproses</w:t>
+      </w:r>
+    </w:p>
+    <w:p>
+      <w:pPr>
+        <w:pStyle w:val="ListParagraph"/>
+        <w:numPr>
+          <w:ilvl w:val="0"/>
+          <w:numId w:val="7"/>
+        </w:numPr>
+        <w:rPr>
+          <w:rFonts w:asciiTheme="minorBidi" w:hAnsiTheme="minorBidi"/>
+          <w:sz w:val="24"/>
+          <w:szCs w:val="24"/>
+        </w:rPr>
+      </w:pPr>
+      <w:r>
+        <w:rPr>
+          <w:rFonts w:asciiTheme="minorBidi" w:hAnsiTheme="minorBidi"/>
+          <w:sz w:val="24"/>
+          <w:szCs w:val="24"/>
+        </w:rPr>
+        <w:t>Halaman sedang dikirim</w:t>
+      </w:r>
+    </w:p>
+    <w:p>
+      <w:pPr>
+        <w:pStyle w:val="ListParagraph"/>
+        <w:numPr>
+          <w:ilvl w:val="0"/>
+          <w:numId w:val="7"/>
+        </w:numPr>
+        <w:rPr>
+          <w:rFonts w:asciiTheme="minorBidi" w:hAnsiTheme="minorBidi"/>
+          <w:sz w:val="24"/>
+          <w:szCs w:val="24"/>
+        </w:rPr>
+      </w:pPr>
+      <w:r>
+        <w:rPr>
+          <w:rFonts w:asciiTheme="minorBidi" w:hAnsiTheme="minorBidi"/>
+          <w:sz w:val="24"/>
+          <w:szCs w:val="24"/>
+        </w:rPr>
+        <w:t>Halaman pesanan selesai</w:t>
+      </w:r>
+    </w:p>
+    <w:p>
+      <w:pPr>
+        <w:pStyle w:val="ListParagraph"/>
+        <w:numPr>
+          <w:ilvl w:val="0"/>
+          <w:numId w:val="7"/>
+        </w:numPr>
+        <w:rPr>
+          <w:rFonts w:asciiTheme="minorBidi" w:hAnsiTheme="minorBidi"/>
+          <w:sz w:val="24"/>
+          <w:szCs w:val="24"/>
+        </w:rPr>
+      </w:pPr>
+      <w:r>
+        <w:rPr>
+          <w:rFonts w:asciiTheme="minorBidi" w:hAnsiTheme="minorBidi"/>
+          <w:sz w:val="24"/>
+          <w:szCs w:val="24"/>
+        </w:rPr>
+        <w:t>Halaman produk</w:t>
+      </w:r>
+    </w:p>
+    <w:p>
+      <w:pPr>
+        <w:pStyle w:val="ListParagraph"/>
+        <w:numPr>
+          <w:ilvl w:val="0"/>
+          <w:numId w:val="7"/>
+        </w:numPr>
+        <w:rPr>
+          <w:rFonts w:asciiTheme="minorBidi" w:hAnsiTheme="minorBidi"/>
+          <w:sz w:val="24"/>
+          <w:szCs w:val="24"/>
+        </w:rPr>
+      </w:pPr>
+      <w:r>
+        <w:rPr>
+          <w:rFonts w:asciiTheme="minorBidi" w:hAnsiTheme="minorBidi"/>
+          <w:sz w:val="24"/>
+          <w:szCs w:val="24"/>
+        </w:rPr>
+        <w:t>Halaman testimoni</w:t>
+      </w:r>
+    </w:p>
+    <w:p>
+      <w:pPr>
+        <w:pStyle w:val="ListParagraph"/>
+        <w:numPr>
+          <w:ilvl w:val="0"/>
+          <w:numId w:val="7"/>
+        </w:numPr>
+        <w:rPr>
+          <w:rFonts w:asciiTheme="minorBidi" w:hAnsiTheme="minorBidi"/>
+          <w:sz w:val="24"/>
+          <w:szCs w:val="24"/>
+        </w:rPr>
+      </w:pPr>
+      <w:r>
+        <w:rPr>
+          <w:rFonts w:asciiTheme="minorBidi" w:hAnsiTheme="minorBidi"/>
+          <w:sz w:val="24"/>
+          <w:szCs w:val="24"/>
+        </w:rPr>
+        <w:t xml:space="preserve">Halaman FAQ </w:t>
+      </w:r>
+    </w:p>
+    <w:p>
+      <w:pPr>
+        <w:pStyle w:val="ListParagraph"/>
+        <w:numPr>
+          <w:ilvl w:val="0"/>
+          <w:numId w:val="7"/>
+        </w:numPr>
+        <w:rPr>
+          <w:rFonts w:asciiTheme="minorBidi" w:hAnsiTheme="minorBidi"/>
+          <w:sz w:val="24"/>
+          <w:szCs w:val="24"/>
+        </w:rPr>
+      </w:pPr>
+      <w:r>
+        <w:rPr>
+          <w:rFonts w:asciiTheme="minorBidi" w:hAnsiTheme="minorBidi"/>
+          <w:sz w:val="24"/>
+          <w:szCs w:val="24"/>
+        </w:rPr>
+        <w:t>Halaman artikel</w:t>
+      </w:r>
+    </w:p>
+    <w:p>
+      <w:pPr>
+        <w:pStyle w:val="ListParagraph"/>
+        <w:numPr>
+          <w:ilvl w:val="0"/>
+          <w:numId w:val="7"/>
+        </w:numPr>
+        <w:rPr>
+          <w:rFonts w:asciiTheme="minorBidi" w:hAnsiTheme="minorBidi"/>
+          <w:sz w:val="24"/>
+          <w:szCs w:val="24"/>
+        </w:rPr>
+      </w:pPr>
+      <w:r>
+        <w:rPr>
+          <w:rFonts w:asciiTheme="minorBidi" w:hAnsiTheme="minorBidi"/>
+          <w:sz w:val="24"/>
+          <w:szCs w:val="24"/>
+        </w:rPr>
+        <w:t>Halaman banner beranda</w:t>
+      </w:r>
+    </w:p>
+    <w:p>
+      <w:pPr>
+        <w:pStyle w:val="ListParagraph"/>
+        <w:numPr>
+          <w:ilvl w:val="0"/>
+          <w:numId w:val="7"/>
+        </w:numPr>
+        <w:rPr>
+          <w:rFonts w:asciiTheme="minorBidi" w:hAnsiTheme="minorBidi"/>
+          <w:sz w:val="24"/>
+          <w:szCs w:val="24"/>
+        </w:rPr>
+      </w:pPr>
+      <w:r>
+        <w:rPr>
+          <w:rFonts w:asciiTheme="minorBidi" w:hAnsiTheme="minorBidi"/>
+          <w:sz w:val="24"/>
+          <w:szCs w:val="24"/>
+        </w:rPr>
+        <w:lastRenderedPageBreak/>
+        <w:t>Halaman pengaturan SEO</w:t>
+      </w:r>
+    </w:p>
+    <w:p>
+      <w:pPr>
+        <w:pStyle w:val="ListParagraph"/>
+        <w:numPr>
+          <w:ilvl w:val="0"/>
+          <w:numId w:val="7"/>
+        </w:numPr>
+        <w:rPr>
+          <w:rFonts w:asciiTheme="minorBidi" w:hAnsiTheme="minorBidi"/>
+          <w:sz w:val="24"/>
+          <w:szCs w:val="24"/>
+        </w:rPr>
+      </w:pPr>
+      <w:r>
+        <w:rPr>
+          <w:rFonts w:asciiTheme="minorBidi" w:hAnsiTheme="minorBidi"/>
+          <w:sz w:val="24"/>
+          <w:szCs w:val="24"/>
+        </w:rPr>
+        <w:t>Halaman admin</w:t>
+      </w:r>
+    </w:p>
+    <w:p>
+      <w:pPr>
+        <w:pStyle w:val="ListParagraph"/>
+        <w:numPr>
+          <w:ilvl w:val="0"/>
+          <w:numId w:val="7"/>
+        </w:numPr>
+        <w:rPr>
+          <w:rFonts w:asciiTheme="minorBidi" w:hAnsiTheme="minorBidi"/>
+          <w:sz w:val="24"/>
+          <w:szCs w:val="24"/>
+        </w:rPr>
+      </w:pPr>
+      <w:r>
+        <w:rPr>
+          <w:rFonts w:asciiTheme="minorBidi" w:hAnsiTheme="minorBidi"/>
+          <w:sz w:val="24"/>
+          <w:szCs w:val="24"/>
+        </w:rPr>
+        <w:t>Halaman pengaturan website</w:t>
+      </w:r>
+    </w:p>
+    <w:p>
+      <w:pPr>
+        <w:rPr>
+          <w:rFonts w:asciiTheme="minorBidi" w:hAnsiTheme="minorBidi"/>
+          <w:sz w:val="24"/>
+          <w:szCs w:val="24"/>
+        </w:rPr>
+      </w:pPr>
+      <w:r>
+        <w:rPr>
+          <w:rFonts w:asciiTheme="minorBidi" w:hAnsiTheme="minorBidi"/>
+          <w:sz w:val="24"/>
+          <w:szCs w:val="24"/>
+        </w:rPr>
+        <w:t>Halaman sitemap</w:t>
+      </w:r>
     </w:p>
     <w:sectPr>
       <w:pgSz w:w="12240" w:h="15840"/>

</xml_diff>

<commit_message>
7 - 11 November 2022 ([Project 1] ANALISIS KEBUTUHAN DATABASE)
</commit_message>
<xml_diff>
--- a/PROJECT 1.docx
+++ b/PROJECT 1.docx
@@ -496,466 +496,1115 @@
           <w:szCs w:val="24"/>
         </w:rPr>
       </w:pPr>
+    </w:p>
+    <w:p>
+      <w:pPr>
+        <w:pStyle w:val="ListParagraph"/>
+        <w:numPr>
+          <w:ilvl w:val="0"/>
+          <w:numId w:val="1"/>
+        </w:numPr>
+        <w:rPr>
+          <w:rFonts w:asciiTheme="minorBidi" w:hAnsiTheme="minorBidi"/>
+          <w:sz w:val="24"/>
+          <w:szCs w:val="24"/>
+        </w:rPr>
+      </w:pPr>
+      <w:r>
+        <w:rPr>
+          <w:rFonts w:asciiTheme="minorBidi" w:hAnsiTheme="minorBidi"/>
+          <w:sz w:val="24"/>
+          <w:szCs w:val="24"/>
+        </w:rPr>
+        <w:t>ANALISIS KEBUTUHAN HALAMAN</w:t>
+      </w:r>
+    </w:p>
+    <w:p>
+      <w:pPr>
+        <w:pStyle w:val="ListParagraph"/>
+        <w:numPr>
+          <w:ilvl w:val="0"/>
+          <w:numId w:val="7"/>
+        </w:numPr>
+        <w:rPr>
+          <w:rFonts w:asciiTheme="minorBidi" w:hAnsiTheme="minorBidi"/>
+          <w:sz w:val="24"/>
+          <w:szCs w:val="24"/>
+        </w:rPr>
+      </w:pPr>
+      <w:r>
+        <w:rPr>
+          <w:rFonts w:asciiTheme="minorBidi" w:hAnsiTheme="minorBidi"/>
+          <w:sz w:val="24"/>
+          <w:szCs w:val="24"/>
+        </w:rPr>
+        <w:t>Halaman beranda</w:t>
+      </w:r>
+    </w:p>
+    <w:p>
+      <w:pPr>
+        <w:pStyle w:val="ListParagraph"/>
+        <w:numPr>
+          <w:ilvl w:val="0"/>
+          <w:numId w:val="7"/>
+        </w:numPr>
+        <w:rPr>
+          <w:rFonts w:asciiTheme="minorBidi" w:hAnsiTheme="minorBidi"/>
+          <w:sz w:val="24"/>
+          <w:szCs w:val="24"/>
+        </w:rPr>
+      </w:pPr>
+      <w:r>
+        <w:rPr>
+          <w:rFonts w:asciiTheme="minorBidi" w:hAnsiTheme="minorBidi"/>
+          <w:sz w:val="24"/>
+          <w:szCs w:val="24"/>
+        </w:rPr>
+        <w:t>Halaman promo</w:t>
+      </w:r>
+    </w:p>
+    <w:p>
+      <w:pPr>
+        <w:pStyle w:val="ListParagraph"/>
+        <w:numPr>
+          <w:ilvl w:val="0"/>
+          <w:numId w:val="7"/>
+        </w:numPr>
+        <w:rPr>
+          <w:rFonts w:asciiTheme="minorBidi" w:hAnsiTheme="minorBidi"/>
+          <w:sz w:val="24"/>
+          <w:szCs w:val="24"/>
+        </w:rPr>
+      </w:pPr>
+      <w:r>
+        <w:rPr>
+          <w:rFonts w:asciiTheme="minorBidi" w:hAnsiTheme="minorBidi"/>
+          <w:sz w:val="24"/>
+          <w:szCs w:val="24"/>
+        </w:rPr>
+        <w:t>Halaman tanya jawab</w:t>
+      </w:r>
+    </w:p>
+    <w:p>
+      <w:pPr>
+        <w:pStyle w:val="ListParagraph"/>
+        <w:numPr>
+          <w:ilvl w:val="0"/>
+          <w:numId w:val="7"/>
+        </w:numPr>
+        <w:rPr>
+          <w:rFonts w:asciiTheme="minorBidi" w:hAnsiTheme="minorBidi"/>
+          <w:sz w:val="24"/>
+          <w:szCs w:val="24"/>
+        </w:rPr>
+      </w:pPr>
+      <w:r>
+        <w:rPr>
+          <w:rFonts w:asciiTheme="minorBidi" w:hAnsiTheme="minorBidi"/>
+          <w:sz w:val="24"/>
+          <w:szCs w:val="24"/>
+        </w:rPr>
+        <w:t>Halaman blog</w:t>
+      </w:r>
+    </w:p>
+    <w:p>
+      <w:pPr>
+        <w:pStyle w:val="ListParagraph"/>
+        <w:numPr>
+          <w:ilvl w:val="0"/>
+          <w:numId w:val="7"/>
+        </w:numPr>
+        <w:rPr>
+          <w:rFonts w:asciiTheme="minorBidi" w:hAnsiTheme="minorBidi"/>
+          <w:sz w:val="24"/>
+          <w:szCs w:val="24"/>
+        </w:rPr>
+      </w:pPr>
+      <w:r>
+        <w:rPr>
+          <w:rFonts w:asciiTheme="minorBidi" w:hAnsiTheme="minorBidi"/>
+          <w:sz w:val="24"/>
+          <w:szCs w:val="24"/>
+        </w:rPr>
+        <w:t>Halaman keranjang</w:t>
+      </w:r>
+    </w:p>
+    <w:p>
+      <w:pPr>
+        <w:pStyle w:val="ListParagraph"/>
+        <w:numPr>
+          <w:ilvl w:val="0"/>
+          <w:numId w:val="7"/>
+        </w:numPr>
+        <w:rPr>
+          <w:rFonts w:asciiTheme="minorBidi" w:hAnsiTheme="minorBidi"/>
+          <w:sz w:val="24"/>
+          <w:szCs w:val="24"/>
+        </w:rPr>
+      </w:pPr>
+      <w:r>
+        <w:rPr>
+          <w:rFonts w:asciiTheme="minorBidi" w:hAnsiTheme="minorBidi"/>
+          <w:sz w:val="24"/>
+          <w:szCs w:val="24"/>
+        </w:rPr>
+        <w:t>Halaman login</w:t>
+      </w:r>
+    </w:p>
+    <w:p>
+      <w:pPr>
+        <w:pStyle w:val="ListParagraph"/>
+        <w:numPr>
+          <w:ilvl w:val="0"/>
+          <w:numId w:val="7"/>
+        </w:numPr>
+        <w:rPr>
+          <w:rFonts w:asciiTheme="minorBidi" w:hAnsiTheme="minorBidi"/>
+          <w:sz w:val="24"/>
+          <w:szCs w:val="24"/>
+        </w:rPr>
+      </w:pPr>
+      <w:r>
+        <w:rPr>
+          <w:rFonts w:asciiTheme="minorBidi" w:hAnsiTheme="minorBidi"/>
+          <w:sz w:val="24"/>
+          <w:szCs w:val="24"/>
+        </w:rPr>
+        <w:t>Halaman dashboard</w:t>
+      </w:r>
+    </w:p>
+    <w:p>
+      <w:pPr>
+        <w:pStyle w:val="ListParagraph"/>
+        <w:numPr>
+          <w:ilvl w:val="0"/>
+          <w:numId w:val="7"/>
+        </w:numPr>
+        <w:rPr>
+          <w:rFonts w:asciiTheme="minorBidi" w:hAnsiTheme="minorBidi"/>
+          <w:sz w:val="24"/>
+          <w:szCs w:val="24"/>
+        </w:rPr>
+      </w:pPr>
+      <w:r>
+        <w:rPr>
+          <w:rFonts w:asciiTheme="minorBidi" w:hAnsiTheme="minorBidi"/>
+          <w:sz w:val="24"/>
+          <w:szCs w:val="24"/>
+        </w:rPr>
+        <w:t>Halaman menunggu konfirmasi</w:t>
+      </w:r>
+    </w:p>
+    <w:p>
+      <w:pPr>
+        <w:pStyle w:val="ListParagraph"/>
+        <w:numPr>
+          <w:ilvl w:val="0"/>
+          <w:numId w:val="7"/>
+        </w:numPr>
+        <w:rPr>
+          <w:rFonts w:asciiTheme="minorBidi" w:hAnsiTheme="minorBidi"/>
+          <w:sz w:val="24"/>
+          <w:szCs w:val="24"/>
+        </w:rPr>
+      </w:pPr>
+      <w:r>
+        <w:rPr>
+          <w:rFonts w:asciiTheme="minorBidi" w:hAnsiTheme="minorBidi"/>
+          <w:sz w:val="24"/>
+          <w:szCs w:val="24"/>
+        </w:rPr>
+        <w:t>Halaman sedang diproses</w:t>
+      </w:r>
+    </w:p>
+    <w:p>
+      <w:pPr>
+        <w:pStyle w:val="ListParagraph"/>
+        <w:numPr>
+          <w:ilvl w:val="0"/>
+          <w:numId w:val="7"/>
+        </w:numPr>
+        <w:rPr>
+          <w:rFonts w:asciiTheme="minorBidi" w:hAnsiTheme="minorBidi"/>
+          <w:sz w:val="24"/>
+          <w:szCs w:val="24"/>
+        </w:rPr>
+      </w:pPr>
+      <w:r>
+        <w:rPr>
+          <w:rFonts w:asciiTheme="minorBidi" w:hAnsiTheme="minorBidi"/>
+          <w:sz w:val="24"/>
+          <w:szCs w:val="24"/>
+        </w:rPr>
+        <w:t>Halaman sedang dikirim</w:t>
+      </w:r>
+    </w:p>
+    <w:p>
+      <w:pPr>
+        <w:pStyle w:val="ListParagraph"/>
+        <w:numPr>
+          <w:ilvl w:val="0"/>
+          <w:numId w:val="7"/>
+        </w:numPr>
+        <w:rPr>
+          <w:rFonts w:asciiTheme="minorBidi" w:hAnsiTheme="minorBidi"/>
+          <w:sz w:val="24"/>
+          <w:szCs w:val="24"/>
+        </w:rPr>
+      </w:pPr>
+      <w:r>
+        <w:rPr>
+          <w:rFonts w:asciiTheme="minorBidi" w:hAnsiTheme="minorBidi"/>
+          <w:sz w:val="24"/>
+          <w:szCs w:val="24"/>
+        </w:rPr>
+        <w:t>Halaman pesanan selesai</w:t>
+      </w:r>
+    </w:p>
+    <w:p>
+      <w:pPr>
+        <w:pStyle w:val="ListParagraph"/>
+        <w:numPr>
+          <w:ilvl w:val="0"/>
+          <w:numId w:val="7"/>
+        </w:numPr>
+        <w:rPr>
+          <w:rFonts w:asciiTheme="minorBidi" w:hAnsiTheme="minorBidi"/>
+          <w:sz w:val="24"/>
+          <w:szCs w:val="24"/>
+        </w:rPr>
+      </w:pPr>
+      <w:r>
+        <w:rPr>
+          <w:rFonts w:asciiTheme="minorBidi" w:hAnsiTheme="minorBidi"/>
+          <w:sz w:val="24"/>
+          <w:szCs w:val="24"/>
+        </w:rPr>
+        <w:t>Halaman produk</w:t>
+      </w:r>
+    </w:p>
+    <w:p>
+      <w:pPr>
+        <w:pStyle w:val="ListParagraph"/>
+        <w:numPr>
+          <w:ilvl w:val="0"/>
+          <w:numId w:val="7"/>
+        </w:numPr>
+        <w:rPr>
+          <w:rFonts w:asciiTheme="minorBidi" w:hAnsiTheme="minorBidi"/>
+          <w:sz w:val="24"/>
+          <w:szCs w:val="24"/>
+        </w:rPr>
+      </w:pPr>
+      <w:r>
+        <w:rPr>
+          <w:rFonts w:asciiTheme="minorBidi" w:hAnsiTheme="minorBidi"/>
+          <w:sz w:val="24"/>
+          <w:szCs w:val="24"/>
+        </w:rPr>
+        <w:t>Halaman testimoni</w:t>
+      </w:r>
+    </w:p>
+    <w:p>
+      <w:pPr>
+        <w:pStyle w:val="ListParagraph"/>
+        <w:numPr>
+          <w:ilvl w:val="0"/>
+          <w:numId w:val="7"/>
+        </w:numPr>
+        <w:rPr>
+          <w:rFonts w:asciiTheme="minorBidi" w:hAnsiTheme="minorBidi"/>
+          <w:sz w:val="24"/>
+          <w:szCs w:val="24"/>
+        </w:rPr>
+      </w:pPr>
+      <w:r>
+        <w:rPr>
+          <w:rFonts w:asciiTheme="minorBidi" w:hAnsiTheme="minorBidi"/>
+          <w:sz w:val="24"/>
+          <w:szCs w:val="24"/>
+        </w:rPr>
+        <w:t xml:space="preserve">Halaman FAQ </w:t>
+      </w:r>
+    </w:p>
+    <w:p>
+      <w:pPr>
+        <w:pStyle w:val="ListParagraph"/>
+        <w:numPr>
+          <w:ilvl w:val="0"/>
+          <w:numId w:val="7"/>
+        </w:numPr>
+        <w:rPr>
+          <w:rFonts w:asciiTheme="minorBidi" w:hAnsiTheme="minorBidi"/>
+          <w:sz w:val="24"/>
+          <w:szCs w:val="24"/>
+        </w:rPr>
+      </w:pPr>
+      <w:r>
+        <w:rPr>
+          <w:rFonts w:asciiTheme="minorBidi" w:hAnsiTheme="minorBidi"/>
+          <w:sz w:val="24"/>
+          <w:szCs w:val="24"/>
+        </w:rPr>
+        <w:t>Halaman artikel</w:t>
+      </w:r>
+    </w:p>
+    <w:p>
+      <w:pPr>
+        <w:pStyle w:val="ListParagraph"/>
+        <w:numPr>
+          <w:ilvl w:val="0"/>
+          <w:numId w:val="7"/>
+        </w:numPr>
+        <w:rPr>
+          <w:rFonts w:asciiTheme="minorBidi" w:hAnsiTheme="minorBidi"/>
+          <w:sz w:val="24"/>
+          <w:szCs w:val="24"/>
+        </w:rPr>
+      </w:pPr>
+      <w:r>
+        <w:rPr>
+          <w:rFonts w:asciiTheme="minorBidi" w:hAnsiTheme="minorBidi"/>
+          <w:sz w:val="24"/>
+          <w:szCs w:val="24"/>
+        </w:rPr>
+        <w:t>Halaman banner beranda</w:t>
+      </w:r>
+    </w:p>
+    <w:p>
+      <w:pPr>
+        <w:pStyle w:val="ListParagraph"/>
+        <w:numPr>
+          <w:ilvl w:val="0"/>
+          <w:numId w:val="7"/>
+        </w:numPr>
+        <w:rPr>
+          <w:rFonts w:asciiTheme="minorBidi" w:hAnsiTheme="minorBidi"/>
+          <w:sz w:val="24"/>
+          <w:szCs w:val="24"/>
+        </w:rPr>
+      </w:pPr>
+      <w:r>
+        <w:rPr>
+          <w:rFonts w:asciiTheme="minorBidi" w:hAnsiTheme="minorBidi"/>
+          <w:sz w:val="24"/>
+          <w:szCs w:val="24"/>
+        </w:rPr>
+        <w:lastRenderedPageBreak/>
+        <w:t>Halaman pengaturan SEO</w:t>
+      </w:r>
+    </w:p>
+    <w:p>
+      <w:pPr>
+        <w:pStyle w:val="ListParagraph"/>
+        <w:numPr>
+          <w:ilvl w:val="0"/>
+          <w:numId w:val="7"/>
+        </w:numPr>
+        <w:rPr>
+          <w:rFonts w:asciiTheme="minorBidi" w:hAnsiTheme="minorBidi"/>
+          <w:sz w:val="24"/>
+          <w:szCs w:val="24"/>
+        </w:rPr>
+      </w:pPr>
+      <w:r>
+        <w:rPr>
+          <w:rFonts w:asciiTheme="minorBidi" w:hAnsiTheme="minorBidi"/>
+          <w:sz w:val="24"/>
+          <w:szCs w:val="24"/>
+        </w:rPr>
+        <w:t>Halaman admin</w:t>
+      </w:r>
+    </w:p>
+    <w:p>
+      <w:pPr>
+        <w:pStyle w:val="ListParagraph"/>
+        <w:numPr>
+          <w:ilvl w:val="0"/>
+          <w:numId w:val="7"/>
+        </w:numPr>
+        <w:rPr>
+          <w:rFonts w:asciiTheme="minorBidi" w:hAnsiTheme="minorBidi"/>
+          <w:sz w:val="24"/>
+          <w:szCs w:val="24"/>
+        </w:rPr>
+      </w:pPr>
+      <w:r>
+        <w:rPr>
+          <w:rFonts w:asciiTheme="minorBidi" w:hAnsiTheme="minorBidi"/>
+          <w:sz w:val="24"/>
+          <w:szCs w:val="24"/>
+        </w:rPr>
+        <w:t>Halaman pengaturan website</w:t>
+      </w:r>
+    </w:p>
+    <w:p>
+      <w:pPr>
+        <w:pStyle w:val="ListParagraph"/>
+        <w:numPr>
+          <w:ilvl w:val="0"/>
+          <w:numId w:val="7"/>
+        </w:numPr>
+        <w:rPr>
+          <w:rFonts w:asciiTheme="minorBidi" w:hAnsiTheme="minorBidi"/>
+          <w:sz w:val="24"/>
+          <w:szCs w:val="24"/>
+        </w:rPr>
+      </w:pPr>
+      <w:r>
+        <w:rPr>
+          <w:rFonts w:asciiTheme="minorBidi" w:hAnsiTheme="minorBidi"/>
+          <w:sz w:val="24"/>
+          <w:szCs w:val="24"/>
+        </w:rPr>
+        <w:t>Halaman sitemap</w:t>
+      </w:r>
+    </w:p>
+    <w:p>
+      <w:pPr>
+        <w:rPr>
+          <w:rFonts w:asciiTheme="minorBidi" w:hAnsiTheme="minorBidi"/>
+          <w:sz w:val="24"/>
+          <w:szCs w:val="24"/>
+        </w:rPr>
+      </w:pPr>
+    </w:p>
+    <w:p>
+      <w:pPr>
+        <w:pStyle w:val="ListParagraph"/>
+        <w:numPr>
+          <w:ilvl w:val="0"/>
+          <w:numId w:val="1"/>
+        </w:numPr>
+        <w:rPr>
+          <w:rFonts w:asciiTheme="minorBidi" w:hAnsiTheme="minorBidi"/>
+          <w:sz w:val="24"/>
+          <w:szCs w:val="24"/>
+        </w:rPr>
+      </w:pPr>
+      <w:r>
+        <w:rPr>
+          <w:rFonts w:asciiTheme="minorBidi" w:hAnsiTheme="minorBidi"/>
+          <w:sz w:val="24"/>
+          <w:szCs w:val="24"/>
+        </w:rPr>
+        <w:t>ANALISIS KEBUTUHAN DATABASE</w:t>
+      </w:r>
+    </w:p>
+    <w:p>
+      <w:pPr>
+        <w:pStyle w:val="ListParagraph"/>
+        <w:rPr>
+          <w:rFonts w:asciiTheme="minorBidi" w:hAnsiTheme="minorBidi"/>
+          <w:sz w:val="24"/>
+          <w:szCs w:val="24"/>
+        </w:rPr>
+      </w:pPr>
+    </w:p>
+    <w:p>
+      <w:pPr>
+        <w:pStyle w:val="ListParagraph"/>
+        <w:rPr>
+          <w:rFonts w:asciiTheme="minorBidi" w:hAnsiTheme="minorBidi"/>
+          <w:sz w:val="24"/>
+          <w:szCs w:val="24"/>
+        </w:rPr>
+      </w:pPr>
+      <w:r>
+        <w:rPr>
+          <w:rFonts w:asciiTheme="minorBidi" w:hAnsiTheme="minorBidi"/>
+          <w:noProof/>
+          <w:sz w:val="24"/>
+          <w:szCs w:val="24"/>
+        </w:rPr>
+        <w:drawing>
+          <wp:inline distT="0" distB="0" distL="0" distR="0" wp14:anchorId="7A7713F4" wp14:editId="45457931">
+            <wp:extent cx="2838846" cy="1724266"/>
+            <wp:effectExtent l="0" t="0" r="0" b="9525"/>
+            <wp:docPr id="1" name="Picture 1"/>
+            <wp:cNvGraphicFramePr>
+              <a:graphicFrameLocks xmlns:a="http://schemas.openxmlformats.org/drawingml/2006/main" noChangeAspect="1"/>
+            </wp:cNvGraphicFramePr>
+            <a:graphic xmlns:a="http://schemas.openxmlformats.org/drawingml/2006/main">
+              <a:graphicData uri="http://schemas.openxmlformats.org/drawingml/2006/picture">
+                <pic:pic xmlns:pic="http://schemas.openxmlformats.org/drawingml/2006/picture">
+                  <pic:nvPicPr>
+                    <pic:cNvPr id="1" name="Capture01.PNG"/>
+                    <pic:cNvPicPr/>
+                  </pic:nvPicPr>
+                  <pic:blipFill>
+                    <a:blip r:embed="rId6">
+                      <a:extLst>
+                        <a:ext uri="{28A0092B-C50C-407E-A947-70E740481C1C}">
+                          <a14:useLocalDpi xmlns:a14="http://schemas.microsoft.com/office/drawing/2010/main" val="0"/>
+                        </a:ext>
+                      </a:extLst>
+                    </a:blip>
+                    <a:stretch>
+                      <a:fillRect/>
+                    </a:stretch>
+                  </pic:blipFill>
+                  <pic:spPr>
+                    <a:xfrm>
+                      <a:off x="0" y="0"/>
+                      <a:ext cx="2838846" cy="1724266"/>
+                    </a:xfrm>
+                    <a:prstGeom prst="rect">
+                      <a:avLst/>
+                    </a:prstGeom>
+                  </pic:spPr>
+                </pic:pic>
+              </a:graphicData>
+            </a:graphic>
+          </wp:inline>
+        </w:drawing>
+      </w:r>
+    </w:p>
+    <w:p>
+      <w:pPr>
+        <w:pStyle w:val="ListParagraph"/>
+        <w:rPr>
+          <w:rFonts w:asciiTheme="minorBidi" w:hAnsiTheme="minorBidi"/>
+          <w:sz w:val="24"/>
+          <w:szCs w:val="24"/>
+        </w:rPr>
+      </w:pPr>
+      <w:r>
+        <w:rPr>
+          <w:rFonts w:asciiTheme="minorBidi" w:hAnsiTheme="minorBidi"/>
+          <w:noProof/>
+          <w:sz w:val="24"/>
+          <w:szCs w:val="24"/>
+        </w:rPr>
+        <w:drawing>
+          <wp:inline distT="0" distB="0" distL="0" distR="0" wp14:anchorId="154728E4" wp14:editId="65F86F5E">
+            <wp:extent cx="2705478" cy="1190791"/>
+            <wp:effectExtent l="0" t="0" r="0" b="9525"/>
+            <wp:docPr id="2" name="Picture 2"/>
+            <wp:cNvGraphicFramePr>
+              <a:graphicFrameLocks xmlns:a="http://schemas.openxmlformats.org/drawingml/2006/main" noChangeAspect="1"/>
+            </wp:cNvGraphicFramePr>
+            <a:graphic xmlns:a="http://schemas.openxmlformats.org/drawingml/2006/main">
+              <a:graphicData uri="http://schemas.openxmlformats.org/drawingml/2006/picture">
+                <pic:pic xmlns:pic="http://schemas.openxmlformats.org/drawingml/2006/picture">
+                  <pic:nvPicPr>
+                    <pic:cNvPr id="2" name="Capture02.PNG"/>
+                    <pic:cNvPicPr/>
+                  </pic:nvPicPr>
+                  <pic:blipFill>
+                    <a:blip r:embed="rId7">
+                      <a:extLst>
+                        <a:ext uri="{28A0092B-C50C-407E-A947-70E740481C1C}">
+                          <a14:useLocalDpi xmlns:a14="http://schemas.microsoft.com/office/drawing/2010/main" val="0"/>
+                        </a:ext>
+                      </a:extLst>
+                    </a:blip>
+                    <a:stretch>
+                      <a:fillRect/>
+                    </a:stretch>
+                  </pic:blipFill>
+                  <pic:spPr>
+                    <a:xfrm>
+                      <a:off x="0" y="0"/>
+                      <a:ext cx="2705478" cy="1190791"/>
+                    </a:xfrm>
+                    <a:prstGeom prst="rect">
+                      <a:avLst/>
+                    </a:prstGeom>
+                  </pic:spPr>
+                </pic:pic>
+              </a:graphicData>
+            </a:graphic>
+          </wp:inline>
+        </w:drawing>
+      </w:r>
+    </w:p>
+    <w:p>
+      <w:pPr>
+        <w:pStyle w:val="ListParagraph"/>
+        <w:rPr>
+          <w:rFonts w:asciiTheme="minorBidi" w:hAnsiTheme="minorBidi"/>
+          <w:sz w:val="24"/>
+          <w:szCs w:val="24"/>
+        </w:rPr>
+      </w:pPr>
+      <w:r>
+        <w:rPr>
+          <w:rFonts w:asciiTheme="minorBidi" w:hAnsiTheme="minorBidi"/>
+          <w:noProof/>
+          <w:sz w:val="24"/>
+          <w:szCs w:val="24"/>
+        </w:rPr>
+        <w:lastRenderedPageBreak/>
+        <w:drawing>
+          <wp:inline distT="0" distB="0" distL="0" distR="0" wp14:anchorId="06D5605D" wp14:editId="42DE82E3">
+            <wp:extent cx="2562583" cy="4010585"/>
+            <wp:effectExtent l="0" t="0" r="9525" b="9525"/>
+            <wp:docPr id="3" name="Picture 3"/>
+            <wp:cNvGraphicFramePr>
+              <a:graphicFrameLocks xmlns:a="http://schemas.openxmlformats.org/drawingml/2006/main" noChangeAspect="1"/>
+            </wp:cNvGraphicFramePr>
+            <a:graphic xmlns:a="http://schemas.openxmlformats.org/drawingml/2006/main">
+              <a:graphicData uri="http://schemas.openxmlformats.org/drawingml/2006/picture">
+                <pic:pic xmlns:pic="http://schemas.openxmlformats.org/drawingml/2006/picture">
+                  <pic:nvPicPr>
+                    <pic:cNvPr id="3" name="Capture03.PNG"/>
+                    <pic:cNvPicPr/>
+                  </pic:nvPicPr>
+                  <pic:blipFill>
+                    <a:blip r:embed="rId8">
+                      <a:extLst>
+                        <a:ext uri="{28A0092B-C50C-407E-A947-70E740481C1C}">
+                          <a14:useLocalDpi xmlns:a14="http://schemas.microsoft.com/office/drawing/2010/main" val="0"/>
+                        </a:ext>
+                      </a:extLst>
+                    </a:blip>
+                    <a:stretch>
+                      <a:fillRect/>
+                    </a:stretch>
+                  </pic:blipFill>
+                  <pic:spPr>
+                    <a:xfrm>
+                      <a:off x="0" y="0"/>
+                      <a:ext cx="2562583" cy="4010585"/>
+                    </a:xfrm>
+                    <a:prstGeom prst="rect">
+                      <a:avLst/>
+                    </a:prstGeom>
+                  </pic:spPr>
+                </pic:pic>
+              </a:graphicData>
+            </a:graphic>
+          </wp:inline>
+        </w:drawing>
+      </w:r>
+    </w:p>
+    <w:p>
+      <w:pPr>
+        <w:pStyle w:val="ListParagraph"/>
+        <w:rPr>
+          <w:rFonts w:asciiTheme="minorBidi" w:hAnsiTheme="minorBidi"/>
+          <w:sz w:val="24"/>
+          <w:szCs w:val="24"/>
+        </w:rPr>
+      </w:pPr>
+      <w:r>
+        <w:rPr>
+          <w:rFonts w:asciiTheme="minorBidi" w:hAnsiTheme="minorBidi"/>
+          <w:noProof/>
+          <w:sz w:val="24"/>
+          <w:szCs w:val="24"/>
+        </w:rPr>
+        <w:drawing>
+          <wp:inline distT="0" distB="0" distL="0" distR="0" wp14:anchorId="6D5013A8" wp14:editId="340F0207">
+            <wp:extent cx="2743583" cy="1352739"/>
+            <wp:effectExtent l="0" t="0" r="0" b="0"/>
+            <wp:docPr id="4" name="Picture 4"/>
+            <wp:cNvGraphicFramePr>
+              <a:graphicFrameLocks xmlns:a="http://schemas.openxmlformats.org/drawingml/2006/main" noChangeAspect="1"/>
+            </wp:cNvGraphicFramePr>
+            <a:graphic xmlns:a="http://schemas.openxmlformats.org/drawingml/2006/main">
+              <a:graphicData uri="http://schemas.openxmlformats.org/drawingml/2006/picture">
+                <pic:pic xmlns:pic="http://schemas.openxmlformats.org/drawingml/2006/picture">
+                  <pic:nvPicPr>
+                    <pic:cNvPr id="4" name="Capture04.PNG"/>
+                    <pic:cNvPicPr/>
+                  </pic:nvPicPr>
+                  <pic:blipFill>
+                    <a:blip r:embed="rId9">
+                      <a:extLst>
+                        <a:ext uri="{28A0092B-C50C-407E-A947-70E740481C1C}">
+                          <a14:useLocalDpi xmlns:a14="http://schemas.microsoft.com/office/drawing/2010/main" val="0"/>
+                        </a:ext>
+                      </a:extLst>
+                    </a:blip>
+                    <a:stretch>
+                      <a:fillRect/>
+                    </a:stretch>
+                  </pic:blipFill>
+                  <pic:spPr>
+                    <a:xfrm>
+                      <a:off x="0" y="0"/>
+                      <a:ext cx="2743583" cy="1352739"/>
+                    </a:xfrm>
+                    <a:prstGeom prst="rect">
+                      <a:avLst/>
+                    </a:prstGeom>
+                  </pic:spPr>
+                </pic:pic>
+              </a:graphicData>
+            </a:graphic>
+          </wp:inline>
+        </w:drawing>
+      </w:r>
+    </w:p>
+    <w:p>
+      <w:pPr>
+        <w:pStyle w:val="ListParagraph"/>
+        <w:rPr>
+          <w:rFonts w:asciiTheme="minorBidi" w:hAnsiTheme="minorBidi"/>
+          <w:sz w:val="24"/>
+          <w:szCs w:val="24"/>
+        </w:rPr>
+      </w:pPr>
+      <w:r>
+        <w:rPr>
+          <w:rFonts w:asciiTheme="minorBidi" w:hAnsiTheme="minorBidi"/>
+          <w:noProof/>
+          <w:sz w:val="24"/>
+          <w:szCs w:val="24"/>
+        </w:rPr>
+        <w:drawing>
+          <wp:inline distT="0" distB="0" distL="0" distR="0" wp14:anchorId="3ECD92E5" wp14:editId="6F89388D">
+            <wp:extent cx="2534004" cy="2229161"/>
+            <wp:effectExtent l="0" t="0" r="0" b="0"/>
+            <wp:docPr id="5" name="Picture 5"/>
+            <wp:cNvGraphicFramePr>
+              <a:graphicFrameLocks xmlns:a="http://schemas.openxmlformats.org/drawingml/2006/main" noChangeAspect="1"/>
+            </wp:cNvGraphicFramePr>
+            <a:graphic xmlns:a="http://schemas.openxmlformats.org/drawingml/2006/main">
+              <a:graphicData uri="http://schemas.openxmlformats.org/drawingml/2006/picture">
+                <pic:pic xmlns:pic="http://schemas.openxmlformats.org/drawingml/2006/picture">
+                  <pic:nvPicPr>
+                    <pic:cNvPr id="5" name="Capture05.PNG"/>
+                    <pic:cNvPicPr/>
+                  </pic:nvPicPr>
+                  <pic:blipFill>
+                    <a:blip r:embed="rId10">
+                      <a:extLst>
+                        <a:ext uri="{28A0092B-C50C-407E-A947-70E740481C1C}">
+                          <a14:useLocalDpi xmlns:a14="http://schemas.microsoft.com/office/drawing/2010/main" val="0"/>
+                        </a:ext>
+                      </a:extLst>
+                    </a:blip>
+                    <a:stretch>
+                      <a:fillRect/>
+                    </a:stretch>
+                  </pic:blipFill>
+                  <pic:spPr>
+                    <a:xfrm>
+                      <a:off x="0" y="0"/>
+                      <a:ext cx="2534004" cy="2229161"/>
+                    </a:xfrm>
+                    <a:prstGeom prst="rect">
+                      <a:avLst/>
+                    </a:prstGeom>
+                  </pic:spPr>
+                </pic:pic>
+              </a:graphicData>
+            </a:graphic>
+          </wp:inline>
+        </w:drawing>
+      </w:r>
+    </w:p>
+    <w:p>
+      <w:pPr>
+        <w:pStyle w:val="ListParagraph"/>
+        <w:rPr>
+          <w:rFonts w:asciiTheme="minorBidi" w:hAnsiTheme="minorBidi"/>
+          <w:sz w:val="24"/>
+          <w:szCs w:val="24"/>
+        </w:rPr>
+      </w:pPr>
+      <w:r>
+        <w:rPr>
+          <w:rFonts w:asciiTheme="minorBidi" w:hAnsiTheme="minorBidi"/>
+          <w:noProof/>
+          <w:sz w:val="24"/>
+          <w:szCs w:val="24"/>
+        </w:rPr>
+        <w:lastRenderedPageBreak/>
+        <w:drawing>
+          <wp:inline distT="0" distB="0" distL="0" distR="0" wp14:anchorId="7E4B5F7F" wp14:editId="2C9B8918">
+            <wp:extent cx="2876951" cy="2276793"/>
+            <wp:effectExtent l="0" t="0" r="0" b="9525"/>
+            <wp:docPr id="6" name="Picture 6"/>
+            <wp:cNvGraphicFramePr>
+              <a:graphicFrameLocks xmlns:a="http://schemas.openxmlformats.org/drawingml/2006/main" noChangeAspect="1"/>
+            </wp:cNvGraphicFramePr>
+            <a:graphic xmlns:a="http://schemas.openxmlformats.org/drawingml/2006/main">
+              <a:graphicData uri="http://schemas.openxmlformats.org/drawingml/2006/picture">
+                <pic:pic xmlns:pic="http://schemas.openxmlformats.org/drawingml/2006/picture">
+                  <pic:nvPicPr>
+                    <pic:cNvPr id="6" name="Capture06.PNG"/>
+                    <pic:cNvPicPr/>
+                  </pic:nvPicPr>
+                  <pic:blipFill>
+                    <a:blip r:embed="rId11">
+                      <a:extLst>
+                        <a:ext uri="{28A0092B-C50C-407E-A947-70E740481C1C}">
+                          <a14:useLocalDpi xmlns:a14="http://schemas.microsoft.com/office/drawing/2010/main" val="0"/>
+                        </a:ext>
+                      </a:extLst>
+                    </a:blip>
+                    <a:stretch>
+                      <a:fillRect/>
+                    </a:stretch>
+                  </pic:blipFill>
+                  <pic:spPr>
+                    <a:xfrm>
+                      <a:off x="0" y="0"/>
+                      <a:ext cx="2876951" cy="2276793"/>
+                    </a:xfrm>
+                    <a:prstGeom prst="rect">
+                      <a:avLst/>
+                    </a:prstGeom>
+                  </pic:spPr>
+                </pic:pic>
+              </a:graphicData>
+            </a:graphic>
+          </wp:inline>
+        </w:drawing>
+      </w:r>
+    </w:p>
+    <w:p>
+      <w:pPr>
+        <w:pStyle w:val="ListParagraph"/>
+        <w:rPr>
+          <w:rFonts w:asciiTheme="minorBidi" w:hAnsiTheme="minorBidi"/>
+          <w:sz w:val="24"/>
+          <w:szCs w:val="24"/>
+        </w:rPr>
+      </w:pPr>
+      <w:r>
+        <w:rPr>
+          <w:rFonts w:asciiTheme="minorBidi" w:hAnsiTheme="minorBidi"/>
+          <w:noProof/>
+          <w:sz w:val="24"/>
+          <w:szCs w:val="24"/>
+        </w:rPr>
+        <w:drawing>
+          <wp:inline distT="0" distB="0" distL="0" distR="0" wp14:anchorId="65E71E3B" wp14:editId="6E7FA655">
+            <wp:extent cx="2915057" cy="2476846"/>
+            <wp:effectExtent l="0" t="0" r="0" b="0"/>
+            <wp:docPr id="7" name="Picture 7"/>
+            <wp:cNvGraphicFramePr>
+              <a:graphicFrameLocks xmlns:a="http://schemas.openxmlformats.org/drawingml/2006/main" noChangeAspect="1"/>
+            </wp:cNvGraphicFramePr>
+            <a:graphic xmlns:a="http://schemas.openxmlformats.org/drawingml/2006/main">
+              <a:graphicData uri="http://schemas.openxmlformats.org/drawingml/2006/picture">
+                <pic:pic xmlns:pic="http://schemas.openxmlformats.org/drawingml/2006/picture">
+                  <pic:nvPicPr>
+                    <pic:cNvPr id="7" name="Capture07.PNG"/>
+                    <pic:cNvPicPr/>
+                  </pic:nvPicPr>
+                  <pic:blipFill>
+                    <a:blip r:embed="rId12">
+                      <a:extLst>
+                        <a:ext uri="{28A0092B-C50C-407E-A947-70E740481C1C}">
+                          <a14:useLocalDpi xmlns:a14="http://schemas.microsoft.com/office/drawing/2010/main" val="0"/>
+                        </a:ext>
+                      </a:extLst>
+                    </a:blip>
+                    <a:stretch>
+                      <a:fillRect/>
+                    </a:stretch>
+                  </pic:blipFill>
+                  <pic:spPr>
+                    <a:xfrm>
+                      <a:off x="0" y="0"/>
+                      <a:ext cx="2915057" cy="2476846"/>
+                    </a:xfrm>
+                    <a:prstGeom prst="rect">
+                      <a:avLst/>
+                    </a:prstGeom>
+                  </pic:spPr>
+                </pic:pic>
+              </a:graphicData>
+            </a:graphic>
+          </wp:inline>
+        </w:drawing>
+      </w:r>
+    </w:p>
+    <w:p>
+      <w:pPr>
+        <w:pStyle w:val="ListParagraph"/>
+        <w:rPr>
+          <w:rFonts w:asciiTheme="minorBidi" w:hAnsiTheme="minorBidi"/>
+          <w:sz w:val="24"/>
+          <w:szCs w:val="24"/>
+        </w:rPr>
+      </w:pPr>
+      <w:r>
+        <w:rPr>
+          <w:rFonts w:asciiTheme="minorBidi" w:hAnsiTheme="minorBidi"/>
+          <w:noProof/>
+          <w:sz w:val="24"/>
+          <w:szCs w:val="24"/>
+        </w:rPr>
+        <w:drawing>
+          <wp:inline distT="0" distB="0" distL="0" distR="0" wp14:anchorId="321CF01C" wp14:editId="1B3424F0">
+            <wp:extent cx="2505425" cy="3286584"/>
+            <wp:effectExtent l="0" t="0" r="9525" b="9525"/>
+            <wp:docPr id="8" name="Picture 8"/>
+            <wp:cNvGraphicFramePr>
+              <a:graphicFrameLocks xmlns:a="http://schemas.openxmlformats.org/drawingml/2006/main" noChangeAspect="1"/>
+            </wp:cNvGraphicFramePr>
+            <a:graphic xmlns:a="http://schemas.openxmlformats.org/drawingml/2006/main">
+              <a:graphicData uri="http://schemas.openxmlformats.org/drawingml/2006/picture">
+                <pic:pic xmlns:pic="http://schemas.openxmlformats.org/drawingml/2006/picture">
+                  <pic:nvPicPr>
+                    <pic:cNvPr id="8" name="Capture08.PNG"/>
+                    <pic:cNvPicPr/>
+                  </pic:nvPicPr>
+                  <pic:blipFill>
+                    <a:blip r:embed="rId13">
+                      <a:extLst>
+                        <a:ext uri="{28A0092B-C50C-407E-A947-70E740481C1C}">
+                          <a14:useLocalDpi xmlns:a14="http://schemas.microsoft.com/office/drawing/2010/main" val="0"/>
+                        </a:ext>
+                      </a:extLst>
+                    </a:blip>
+                    <a:stretch>
+                      <a:fillRect/>
+                    </a:stretch>
+                  </pic:blipFill>
+                  <pic:spPr>
+                    <a:xfrm>
+                      <a:off x="0" y="0"/>
+                      <a:ext cx="2505425" cy="3286584"/>
+                    </a:xfrm>
+                    <a:prstGeom prst="rect">
+                      <a:avLst/>
+                    </a:prstGeom>
+                  </pic:spPr>
+                </pic:pic>
+              </a:graphicData>
+            </a:graphic>
+          </wp:inline>
+        </w:drawing>
+      </w:r>
+    </w:p>
+    <w:p>
+      <w:pPr>
+        <w:pStyle w:val="ListParagraph"/>
+        <w:rPr>
+          <w:rFonts w:asciiTheme="minorBidi" w:hAnsiTheme="minorBidi"/>
+          <w:sz w:val="24"/>
+          <w:szCs w:val="24"/>
+        </w:rPr>
+      </w:pPr>
+      <w:r>
+        <w:rPr>
+          <w:rFonts w:asciiTheme="minorBidi" w:hAnsiTheme="minorBidi"/>
+          <w:noProof/>
+          <w:sz w:val="24"/>
+          <w:szCs w:val="24"/>
+        </w:rPr>
+        <w:lastRenderedPageBreak/>
+        <w:drawing>
+          <wp:inline distT="0" distB="0" distL="0" distR="0" wp14:anchorId="3A79B898" wp14:editId="6AAB7BE7">
+            <wp:extent cx="3181794" cy="5620534"/>
+            <wp:effectExtent l="0" t="0" r="0" b="0"/>
+            <wp:docPr id="9" name="Picture 9"/>
+            <wp:cNvGraphicFramePr>
+              <a:graphicFrameLocks xmlns:a="http://schemas.openxmlformats.org/drawingml/2006/main" noChangeAspect="1"/>
+            </wp:cNvGraphicFramePr>
+            <a:graphic xmlns:a="http://schemas.openxmlformats.org/drawingml/2006/main">
+              <a:graphicData uri="http://schemas.openxmlformats.org/drawingml/2006/picture">
+                <pic:pic xmlns:pic="http://schemas.openxmlformats.org/drawingml/2006/picture">
+                  <pic:nvPicPr>
+                    <pic:cNvPr id="9" name="Capture09.PNG"/>
+                    <pic:cNvPicPr/>
+                  </pic:nvPicPr>
+                  <pic:blipFill>
+                    <a:blip r:embed="rId14">
+                      <a:extLst>
+                        <a:ext uri="{28A0092B-C50C-407E-A947-70E740481C1C}">
+                          <a14:useLocalDpi xmlns:a14="http://schemas.microsoft.com/office/drawing/2010/main" val="0"/>
+                        </a:ext>
+                      </a:extLst>
+                    </a:blip>
+                    <a:stretch>
+                      <a:fillRect/>
+                    </a:stretch>
+                  </pic:blipFill>
+                  <pic:spPr>
+                    <a:xfrm>
+                      <a:off x="0" y="0"/>
+                      <a:ext cx="3181794" cy="5620534"/>
+                    </a:xfrm>
+                    <a:prstGeom prst="rect">
+                      <a:avLst/>
+                    </a:prstGeom>
+                  </pic:spPr>
+                </pic:pic>
+              </a:graphicData>
+            </a:graphic>
+          </wp:inline>
+        </w:drawing>
+      </w:r>
+    </w:p>
+    <w:p>
+      <w:pPr>
+        <w:pStyle w:val="ListParagraph"/>
+        <w:rPr>
+          <w:rFonts w:asciiTheme="minorBidi" w:hAnsiTheme="minorBidi"/>
+          <w:sz w:val="24"/>
+          <w:szCs w:val="24"/>
+        </w:rPr>
+      </w:pPr>
+      <w:r>
+        <w:rPr>
+          <w:rFonts w:asciiTheme="minorBidi" w:hAnsiTheme="minorBidi"/>
+          <w:noProof/>
+          <w:sz w:val="24"/>
+          <w:szCs w:val="24"/>
+        </w:rPr>
+        <w:lastRenderedPageBreak/>
+        <w:drawing>
+          <wp:inline distT="0" distB="0" distL="0" distR="0" wp14:anchorId="4FBD4135" wp14:editId="2A7B647F">
+            <wp:extent cx="5943600" cy="2680970"/>
+            <wp:effectExtent l="0" t="0" r="0" b="5080"/>
+            <wp:docPr id="10" name="Picture 10"/>
+            <wp:cNvGraphicFramePr>
+              <a:graphicFrameLocks xmlns:a="http://schemas.openxmlformats.org/drawingml/2006/main" noChangeAspect="1"/>
+            </wp:cNvGraphicFramePr>
+            <a:graphic xmlns:a="http://schemas.openxmlformats.org/drawingml/2006/main">
+              <a:graphicData uri="http://schemas.openxmlformats.org/drawingml/2006/picture">
+                <pic:pic xmlns:pic="http://schemas.openxmlformats.org/drawingml/2006/picture">
+                  <pic:nvPicPr>
+                    <pic:cNvPr id="10" name="Capture10.PNG"/>
+                    <pic:cNvPicPr/>
+                  </pic:nvPicPr>
+                  <pic:blipFill>
+                    <a:blip r:embed="rId15">
+                      <a:extLst>
+                        <a:ext uri="{28A0092B-C50C-407E-A947-70E740481C1C}">
+                          <a14:useLocalDpi xmlns:a14="http://schemas.microsoft.com/office/drawing/2010/main" val="0"/>
+                        </a:ext>
+                      </a:extLst>
+                    </a:blip>
+                    <a:stretch>
+                      <a:fillRect/>
+                    </a:stretch>
+                  </pic:blipFill>
+                  <pic:spPr>
+                    <a:xfrm>
+                      <a:off x="0" y="0"/>
+                      <a:ext cx="5943600" cy="2680970"/>
+                    </a:xfrm>
+                    <a:prstGeom prst="rect">
+                      <a:avLst/>
+                    </a:prstGeom>
+                  </pic:spPr>
+                </pic:pic>
+              </a:graphicData>
+            </a:graphic>
+          </wp:inline>
+        </w:drawing>
+      </w:r>
+    </w:p>
+    <w:p>
+      <w:pPr>
+        <w:rPr>
+          <w:rFonts w:asciiTheme="minorBidi" w:hAnsiTheme="minorBidi"/>
+          <w:sz w:val="24"/>
+          <w:szCs w:val="24"/>
+        </w:rPr>
+      </w:pPr>
       <w:bookmarkStart w:id="0" w:name="_GoBack"/>
       <w:bookmarkEnd w:id="0"/>
-    </w:p>
-    <w:p>
-      <w:pPr>
-        <w:pStyle w:val="ListParagraph"/>
-        <w:numPr>
-          <w:ilvl w:val="0"/>
-          <w:numId w:val="1"/>
-        </w:numPr>
-        <w:rPr>
-          <w:rFonts w:asciiTheme="minorBidi" w:hAnsiTheme="minorBidi"/>
-          <w:sz w:val="24"/>
-          <w:szCs w:val="24"/>
-        </w:rPr>
-      </w:pPr>
-      <w:r>
-        <w:rPr>
-          <w:rFonts w:asciiTheme="minorBidi" w:hAnsiTheme="minorBidi"/>
-          <w:sz w:val="24"/>
-          <w:szCs w:val="24"/>
-        </w:rPr>
-        <w:t>ANALISIS KEBUTUHAN HALAMAN</w:t>
-      </w:r>
-    </w:p>
-    <w:p>
-      <w:pPr>
-        <w:pStyle w:val="ListParagraph"/>
-        <w:numPr>
-          <w:ilvl w:val="0"/>
-          <w:numId w:val="7"/>
-        </w:numPr>
-        <w:rPr>
-          <w:rFonts w:asciiTheme="minorBidi" w:hAnsiTheme="minorBidi"/>
-          <w:sz w:val="24"/>
-          <w:szCs w:val="24"/>
-        </w:rPr>
-      </w:pPr>
-      <w:r>
-        <w:rPr>
-          <w:rFonts w:asciiTheme="minorBidi" w:hAnsiTheme="minorBidi"/>
-          <w:sz w:val="24"/>
-          <w:szCs w:val="24"/>
-        </w:rPr>
-        <w:t>Halaman beranda</w:t>
-      </w:r>
-    </w:p>
-    <w:p>
-      <w:pPr>
-        <w:pStyle w:val="ListParagraph"/>
-        <w:numPr>
-          <w:ilvl w:val="0"/>
-          <w:numId w:val="7"/>
-        </w:numPr>
-        <w:rPr>
-          <w:rFonts w:asciiTheme="minorBidi" w:hAnsiTheme="minorBidi"/>
-          <w:sz w:val="24"/>
-          <w:szCs w:val="24"/>
-        </w:rPr>
-      </w:pPr>
-      <w:r>
-        <w:rPr>
-          <w:rFonts w:asciiTheme="minorBidi" w:hAnsiTheme="minorBidi"/>
-          <w:sz w:val="24"/>
-          <w:szCs w:val="24"/>
-        </w:rPr>
-        <w:t>Halaman promo</w:t>
-      </w:r>
-    </w:p>
-    <w:p>
-      <w:pPr>
-        <w:pStyle w:val="ListParagraph"/>
-        <w:numPr>
-          <w:ilvl w:val="0"/>
-          <w:numId w:val="7"/>
-        </w:numPr>
-        <w:rPr>
-          <w:rFonts w:asciiTheme="minorBidi" w:hAnsiTheme="minorBidi"/>
-          <w:sz w:val="24"/>
-          <w:szCs w:val="24"/>
-        </w:rPr>
-      </w:pPr>
-      <w:r>
-        <w:rPr>
-          <w:rFonts w:asciiTheme="minorBidi" w:hAnsiTheme="minorBidi"/>
-          <w:sz w:val="24"/>
-          <w:szCs w:val="24"/>
-        </w:rPr>
-        <w:t>Halaman tanya jawab</w:t>
-      </w:r>
-    </w:p>
-    <w:p>
-      <w:pPr>
-        <w:pStyle w:val="ListParagraph"/>
-        <w:numPr>
-          <w:ilvl w:val="0"/>
-          <w:numId w:val="7"/>
-        </w:numPr>
-        <w:rPr>
-          <w:rFonts w:asciiTheme="minorBidi" w:hAnsiTheme="minorBidi"/>
-          <w:sz w:val="24"/>
-          <w:szCs w:val="24"/>
-        </w:rPr>
-      </w:pPr>
-      <w:r>
-        <w:rPr>
-          <w:rFonts w:asciiTheme="minorBidi" w:hAnsiTheme="minorBidi"/>
-          <w:sz w:val="24"/>
-          <w:szCs w:val="24"/>
-        </w:rPr>
-        <w:t>Halaman blog</w:t>
-      </w:r>
-    </w:p>
-    <w:p>
-      <w:pPr>
-        <w:pStyle w:val="ListParagraph"/>
-        <w:numPr>
-          <w:ilvl w:val="0"/>
-          <w:numId w:val="7"/>
-        </w:numPr>
-        <w:rPr>
-          <w:rFonts w:asciiTheme="minorBidi" w:hAnsiTheme="minorBidi"/>
-          <w:sz w:val="24"/>
-          <w:szCs w:val="24"/>
-        </w:rPr>
-      </w:pPr>
-      <w:r>
-        <w:rPr>
-          <w:rFonts w:asciiTheme="minorBidi" w:hAnsiTheme="minorBidi"/>
-          <w:sz w:val="24"/>
-          <w:szCs w:val="24"/>
-        </w:rPr>
-        <w:t>Halaman keranjang</w:t>
-      </w:r>
-    </w:p>
-    <w:p>
-      <w:pPr>
-        <w:pStyle w:val="ListParagraph"/>
-        <w:numPr>
-          <w:ilvl w:val="0"/>
-          <w:numId w:val="7"/>
-        </w:numPr>
-        <w:rPr>
-          <w:rFonts w:asciiTheme="minorBidi" w:hAnsiTheme="minorBidi"/>
-          <w:sz w:val="24"/>
-          <w:szCs w:val="24"/>
-        </w:rPr>
-      </w:pPr>
-      <w:r>
-        <w:rPr>
-          <w:rFonts w:asciiTheme="minorBidi" w:hAnsiTheme="minorBidi"/>
-          <w:sz w:val="24"/>
-          <w:szCs w:val="24"/>
-        </w:rPr>
-        <w:t>Halaman login</w:t>
-      </w:r>
-    </w:p>
-    <w:p>
-      <w:pPr>
-        <w:pStyle w:val="ListParagraph"/>
-        <w:numPr>
-          <w:ilvl w:val="0"/>
-          <w:numId w:val="7"/>
-        </w:numPr>
-        <w:rPr>
-          <w:rFonts w:asciiTheme="minorBidi" w:hAnsiTheme="minorBidi"/>
-          <w:sz w:val="24"/>
-          <w:szCs w:val="24"/>
-        </w:rPr>
-      </w:pPr>
-      <w:r>
-        <w:rPr>
-          <w:rFonts w:asciiTheme="minorBidi" w:hAnsiTheme="minorBidi"/>
-          <w:sz w:val="24"/>
-          <w:szCs w:val="24"/>
-        </w:rPr>
-        <w:t>Halaman dashboard</w:t>
-      </w:r>
-    </w:p>
-    <w:p>
-      <w:pPr>
-        <w:pStyle w:val="ListParagraph"/>
-        <w:numPr>
-          <w:ilvl w:val="0"/>
-          <w:numId w:val="7"/>
-        </w:numPr>
-        <w:rPr>
-          <w:rFonts w:asciiTheme="minorBidi" w:hAnsiTheme="minorBidi"/>
-          <w:sz w:val="24"/>
-          <w:szCs w:val="24"/>
-        </w:rPr>
-      </w:pPr>
-      <w:r>
-        <w:rPr>
-          <w:rFonts w:asciiTheme="minorBidi" w:hAnsiTheme="minorBidi"/>
-          <w:sz w:val="24"/>
-          <w:szCs w:val="24"/>
-        </w:rPr>
-        <w:t>Halaman menunggu konfirmasi</w:t>
-      </w:r>
-    </w:p>
-    <w:p>
-      <w:pPr>
-        <w:pStyle w:val="ListParagraph"/>
-        <w:numPr>
-          <w:ilvl w:val="0"/>
-          <w:numId w:val="7"/>
-        </w:numPr>
-        <w:rPr>
-          <w:rFonts w:asciiTheme="minorBidi" w:hAnsiTheme="minorBidi"/>
-          <w:sz w:val="24"/>
-          <w:szCs w:val="24"/>
-        </w:rPr>
-      </w:pPr>
-      <w:r>
-        <w:rPr>
-          <w:rFonts w:asciiTheme="minorBidi" w:hAnsiTheme="minorBidi"/>
-          <w:sz w:val="24"/>
-          <w:szCs w:val="24"/>
-        </w:rPr>
-        <w:t>Halaman sedang diproses</w:t>
-      </w:r>
-    </w:p>
-    <w:p>
-      <w:pPr>
-        <w:pStyle w:val="ListParagraph"/>
-        <w:numPr>
-          <w:ilvl w:val="0"/>
-          <w:numId w:val="7"/>
-        </w:numPr>
-        <w:rPr>
-          <w:rFonts w:asciiTheme="minorBidi" w:hAnsiTheme="minorBidi"/>
-          <w:sz w:val="24"/>
-          <w:szCs w:val="24"/>
-        </w:rPr>
-      </w:pPr>
-      <w:r>
-        <w:rPr>
-          <w:rFonts w:asciiTheme="minorBidi" w:hAnsiTheme="minorBidi"/>
-          <w:sz w:val="24"/>
-          <w:szCs w:val="24"/>
-        </w:rPr>
-        <w:t>Halaman sedang dikirim</w:t>
-      </w:r>
-    </w:p>
-    <w:p>
-      <w:pPr>
-        <w:pStyle w:val="ListParagraph"/>
-        <w:numPr>
-          <w:ilvl w:val="0"/>
-          <w:numId w:val="7"/>
-        </w:numPr>
-        <w:rPr>
-          <w:rFonts w:asciiTheme="minorBidi" w:hAnsiTheme="minorBidi"/>
-          <w:sz w:val="24"/>
-          <w:szCs w:val="24"/>
-        </w:rPr>
-      </w:pPr>
-      <w:r>
-        <w:rPr>
-          <w:rFonts w:asciiTheme="minorBidi" w:hAnsiTheme="minorBidi"/>
-          <w:sz w:val="24"/>
-          <w:szCs w:val="24"/>
-        </w:rPr>
-        <w:t>Halaman pesanan selesai</w:t>
-      </w:r>
-    </w:p>
-    <w:p>
-      <w:pPr>
-        <w:pStyle w:val="ListParagraph"/>
-        <w:numPr>
-          <w:ilvl w:val="0"/>
-          <w:numId w:val="7"/>
-        </w:numPr>
-        <w:rPr>
-          <w:rFonts w:asciiTheme="minorBidi" w:hAnsiTheme="minorBidi"/>
-          <w:sz w:val="24"/>
-          <w:szCs w:val="24"/>
-        </w:rPr>
-      </w:pPr>
-      <w:r>
-        <w:rPr>
-          <w:rFonts w:asciiTheme="minorBidi" w:hAnsiTheme="minorBidi"/>
-          <w:sz w:val="24"/>
-          <w:szCs w:val="24"/>
-        </w:rPr>
-        <w:t>Halaman produk</w:t>
-      </w:r>
-    </w:p>
-    <w:p>
-      <w:pPr>
-        <w:pStyle w:val="ListParagraph"/>
-        <w:numPr>
-          <w:ilvl w:val="0"/>
-          <w:numId w:val="7"/>
-        </w:numPr>
-        <w:rPr>
-          <w:rFonts w:asciiTheme="minorBidi" w:hAnsiTheme="minorBidi"/>
-          <w:sz w:val="24"/>
-          <w:szCs w:val="24"/>
-        </w:rPr>
-      </w:pPr>
-      <w:r>
-        <w:rPr>
-          <w:rFonts w:asciiTheme="minorBidi" w:hAnsiTheme="minorBidi"/>
-          <w:sz w:val="24"/>
-          <w:szCs w:val="24"/>
-        </w:rPr>
-        <w:t>Halaman testimoni</w:t>
-      </w:r>
-    </w:p>
-    <w:p>
-      <w:pPr>
-        <w:pStyle w:val="ListParagraph"/>
-        <w:numPr>
-          <w:ilvl w:val="0"/>
-          <w:numId w:val="7"/>
-        </w:numPr>
-        <w:rPr>
-          <w:rFonts w:asciiTheme="minorBidi" w:hAnsiTheme="minorBidi"/>
-          <w:sz w:val="24"/>
-          <w:szCs w:val="24"/>
-        </w:rPr>
-      </w:pPr>
-      <w:r>
-        <w:rPr>
-          <w:rFonts w:asciiTheme="minorBidi" w:hAnsiTheme="minorBidi"/>
-          <w:sz w:val="24"/>
-          <w:szCs w:val="24"/>
-        </w:rPr>
-        <w:t xml:space="preserve">Halaman FAQ </w:t>
-      </w:r>
-    </w:p>
-    <w:p>
-      <w:pPr>
-        <w:pStyle w:val="ListParagraph"/>
-        <w:numPr>
-          <w:ilvl w:val="0"/>
-          <w:numId w:val="7"/>
-        </w:numPr>
-        <w:rPr>
-          <w:rFonts w:asciiTheme="minorBidi" w:hAnsiTheme="minorBidi"/>
-          <w:sz w:val="24"/>
-          <w:szCs w:val="24"/>
-        </w:rPr>
-      </w:pPr>
-      <w:r>
-        <w:rPr>
-          <w:rFonts w:asciiTheme="minorBidi" w:hAnsiTheme="minorBidi"/>
-          <w:sz w:val="24"/>
-          <w:szCs w:val="24"/>
-        </w:rPr>
-        <w:t>Halaman artikel</w:t>
-      </w:r>
-    </w:p>
-    <w:p>
-      <w:pPr>
-        <w:pStyle w:val="ListParagraph"/>
-        <w:numPr>
-          <w:ilvl w:val="0"/>
-          <w:numId w:val="7"/>
-        </w:numPr>
-        <w:rPr>
-          <w:rFonts w:asciiTheme="minorBidi" w:hAnsiTheme="minorBidi"/>
-          <w:sz w:val="24"/>
-          <w:szCs w:val="24"/>
-        </w:rPr>
-      </w:pPr>
-      <w:r>
-        <w:rPr>
-          <w:rFonts w:asciiTheme="minorBidi" w:hAnsiTheme="minorBidi"/>
-          <w:sz w:val="24"/>
-          <w:szCs w:val="24"/>
-        </w:rPr>
-        <w:t>Halaman banner beranda</w:t>
-      </w:r>
-    </w:p>
-    <w:p>
-      <w:pPr>
-        <w:pStyle w:val="ListParagraph"/>
-        <w:numPr>
-          <w:ilvl w:val="0"/>
-          <w:numId w:val="7"/>
-        </w:numPr>
-        <w:rPr>
-          <w:rFonts w:asciiTheme="minorBidi" w:hAnsiTheme="minorBidi"/>
-          <w:sz w:val="24"/>
-          <w:szCs w:val="24"/>
-        </w:rPr>
-      </w:pPr>
-      <w:r>
-        <w:rPr>
-          <w:rFonts w:asciiTheme="minorBidi" w:hAnsiTheme="minorBidi"/>
-          <w:sz w:val="24"/>
-          <w:szCs w:val="24"/>
-        </w:rPr>
-        <w:lastRenderedPageBreak/>
-        <w:t>Halaman pengaturan SEO</w:t>
-      </w:r>
-    </w:p>
-    <w:p>
-      <w:pPr>
-        <w:pStyle w:val="ListParagraph"/>
-        <w:numPr>
-          <w:ilvl w:val="0"/>
-          <w:numId w:val="7"/>
-        </w:numPr>
-        <w:rPr>
-          <w:rFonts w:asciiTheme="minorBidi" w:hAnsiTheme="minorBidi"/>
-          <w:sz w:val="24"/>
-          <w:szCs w:val="24"/>
-        </w:rPr>
-      </w:pPr>
-      <w:r>
-        <w:rPr>
-          <w:rFonts w:asciiTheme="minorBidi" w:hAnsiTheme="minorBidi"/>
-          <w:sz w:val="24"/>
-          <w:szCs w:val="24"/>
-        </w:rPr>
-        <w:t>Halaman admin</w:t>
-      </w:r>
-    </w:p>
-    <w:p>
-      <w:pPr>
-        <w:pStyle w:val="ListParagraph"/>
-        <w:numPr>
-          <w:ilvl w:val="0"/>
-          <w:numId w:val="7"/>
-        </w:numPr>
-        <w:rPr>
-          <w:rFonts w:asciiTheme="minorBidi" w:hAnsiTheme="minorBidi"/>
-          <w:sz w:val="24"/>
-          <w:szCs w:val="24"/>
-        </w:rPr>
-      </w:pPr>
-      <w:r>
-        <w:rPr>
-          <w:rFonts w:asciiTheme="minorBidi" w:hAnsiTheme="minorBidi"/>
-          <w:sz w:val="24"/>
-          <w:szCs w:val="24"/>
-        </w:rPr>
-        <w:t>Halaman pengaturan website</w:t>
-      </w:r>
-    </w:p>
-    <w:p>
-      <w:pPr>
-        <w:rPr>
-          <w:rFonts w:asciiTheme="minorBidi" w:hAnsiTheme="minorBidi"/>
-          <w:sz w:val="24"/>
-          <w:szCs w:val="24"/>
-        </w:rPr>
-      </w:pPr>
-      <w:r>
-        <w:rPr>
-          <w:rFonts w:asciiTheme="minorBidi" w:hAnsiTheme="minorBidi"/>
-          <w:sz w:val="24"/>
-          <w:szCs w:val="24"/>
-        </w:rPr>
-        <w:t>Halaman sitemap</w:t>
-      </w:r>
     </w:p>
     <w:sectPr>
       <w:pgSz w:w="12240" w:h="15840"/>

</xml_diff>